<commit_message>
progress report week 9
</commit_message>
<xml_diff>
--- a/Progress Report/Progress report for week 9.docx
+++ b/Progress Report/Progress report for week 9.docx
@@ -1,6 +1,6 @@
 
 <file path=word/document.xml><?xml version="1.0" encoding="utf-8"?>
-<w:document xmlns:wpc="http://schemas.microsoft.com/office/word/2010/wordprocessingCanvas" xmlns:cx="http://schemas.microsoft.com/office/drawing/2014/chartex" xmlns:mc="http://schemas.openxmlformats.org/markup-compatibility/2006" xmlns:o="urn:schemas-microsoft-com:office:office" xmlns:r="http://schemas.openxmlformats.org/officeDocument/2006/relationships" xmlns:m="http://schemas.openxmlformats.org/officeDocument/2006/math" xmlns:v="urn:schemas-microsoft-com:vml" xmlns:wp14="http://schemas.microsoft.com/office/word/2010/wordprocessingDrawing" xmlns:wp="http://schemas.openxmlformats.org/drawingml/2006/wordprocessingDrawing" xmlns:w10="urn:schemas-microsoft-com:office:word" xmlns:w="http://schemas.openxmlformats.org/wordprocessingml/2006/main" xmlns:w14="http://schemas.microsoft.com/office/word/2010/wordml" xmlns:w15="http://schemas.microsoft.com/office/word/2012/wordml" xmlns:w16se="http://schemas.microsoft.com/office/word/2015/wordml/symex" xmlns:wpg="http://schemas.microsoft.com/office/word/2010/wordprocessingGroup" xmlns:wpi="http://schemas.microsoft.com/office/word/2010/wordprocessingInk" xmlns:wne="http://schemas.microsoft.com/office/word/2006/wordml" xmlns:wps="http://schemas.microsoft.com/office/word/2010/wordprocessingShape" mc:Ignorable="w14 w15 w16se wp14">
+<w:document xmlns:wpc="http://schemas.microsoft.com/office/word/2010/wordprocessingCanvas" xmlns:mc="http://schemas.openxmlformats.org/markup-compatibility/2006" xmlns:o="urn:schemas-microsoft-com:office:office" xmlns:r="http://schemas.openxmlformats.org/officeDocument/2006/relationships" xmlns:m="http://schemas.openxmlformats.org/officeDocument/2006/math" xmlns:v="urn:schemas-microsoft-com:vml" xmlns:wp14="http://schemas.microsoft.com/office/word/2010/wordprocessingDrawing" xmlns:wp="http://schemas.openxmlformats.org/drawingml/2006/wordprocessingDrawing" xmlns:w10="urn:schemas-microsoft-com:office:word" xmlns:w="http://schemas.openxmlformats.org/wordprocessingml/2006/main" xmlns:w14="http://schemas.microsoft.com/office/word/2010/wordml" xmlns:w15="http://schemas.microsoft.com/office/word/2012/wordml" xmlns:wpg="http://schemas.microsoft.com/office/word/2010/wordprocessingGroup" xmlns:wpi="http://schemas.microsoft.com/office/word/2010/wordprocessingInk" xmlns:wne="http://schemas.microsoft.com/office/word/2006/wordml" xmlns:wps="http://schemas.microsoft.com/office/word/2010/wordprocessingShape" mc:Ignorable="w14 w15 wp14">
   <w:body>
     <w:p>
       <w:pPr>
@@ -16,7 +16,7 @@
           <w:sz w:val="36"/>
           <w:szCs w:val="36"/>
         </w:rPr>
-        <w:t>Progress Report for Week 8</w:t>
+        <w:t>Progress Report for Week 9</w:t>
       </w:r>
     </w:p>
     <w:p>
@@ -68,25 +68,7 @@
                 <w:sz w:val="24"/>
                 <w:szCs w:val="24"/>
               </w:rPr>
-              <w:t xml:space="preserve">:  </w:t>
-            </w:r>
-            <w:proofErr w:type="spellStart"/>
-            <w:r>
-              <w:rPr>
-                <w:rFonts w:ascii="Times New Roman" w:eastAsia="Times New Roman" w:hAnsi="Times New Roman" w:cs="Times New Roman"/>
-                <w:sz w:val="24"/>
-                <w:szCs w:val="24"/>
-              </w:rPr>
-              <w:t>Atech</w:t>
-            </w:r>
-            <w:proofErr w:type="spellEnd"/>
-            <w:r>
-              <w:rPr>
-                <w:rFonts w:ascii="Times New Roman" w:eastAsia="Times New Roman" w:hAnsi="Times New Roman" w:cs="Times New Roman"/>
-                <w:sz w:val="24"/>
-                <w:szCs w:val="24"/>
-              </w:rPr>
-              <w:t xml:space="preserve"> Computers</w:t>
+              <w:t>:  Atech Computers</w:t>
             </w:r>
           </w:p>
           <w:p>
@@ -122,32 +104,15 @@
                 <w:sz w:val="24"/>
                 <w:szCs w:val="24"/>
               </w:rPr>
-              <w:t xml:space="preserve">Date: </w:t>
-            </w:r>
-            <w:r>
-              <w:rPr>
-                <w:rFonts w:ascii="Times New Roman" w:eastAsia="Times New Roman" w:hAnsi="Times New Roman" w:cs="Times New Roman"/>
-                <w:b/>
-                <w:sz w:val="24"/>
-                <w:szCs w:val="24"/>
-              </w:rPr>
-              <w:t>0</w:t>
-            </w:r>
-            <w:r>
-              <w:rPr>
-                <w:rFonts w:ascii="Times New Roman" w:eastAsia="Times New Roman" w:hAnsi="Times New Roman" w:cs="Times New Roman"/>
-                <w:sz w:val="24"/>
-                <w:szCs w:val="24"/>
-              </w:rPr>
-              <w:t>2/05</w:t>
-            </w:r>
-            <w:r>
-              <w:rPr>
-                <w:rFonts w:ascii="Times New Roman" w:eastAsia="Times New Roman" w:hAnsi="Times New Roman" w:cs="Times New Roman"/>
-                <w:sz w:val="24"/>
-                <w:szCs w:val="24"/>
-              </w:rPr>
-              <w:t>/2016</w:t>
+              <w:t>Date: 0</w:t>
+            </w:r>
+            <w:r>
+              <w:rPr>
+                <w:rFonts w:ascii="Times New Roman" w:eastAsia="Times New Roman" w:hAnsi="Times New Roman" w:cs="Times New Roman"/>
+                <w:sz w:val="24"/>
+                <w:szCs w:val="24"/>
+              </w:rPr>
+              <w:t>2/05/2016</w:t>
             </w:r>
           </w:p>
           <w:p>
@@ -169,15 +134,7 @@
                 <w:sz w:val="24"/>
                 <w:szCs w:val="24"/>
               </w:rPr>
-              <w:t xml:space="preserve"> 24/04/2016 – 30</w:t>
-            </w:r>
-            <w:r>
-              <w:rPr>
-                <w:rFonts w:ascii="Times New Roman" w:eastAsia="Times New Roman" w:hAnsi="Times New Roman" w:cs="Times New Roman"/>
-                <w:sz w:val="24"/>
-                <w:szCs w:val="24"/>
-              </w:rPr>
-              <w:t>/04/2016</w:t>
+              <w:t xml:space="preserve"> 24/04/2016 – 30/04/2016</w:t>
             </w:r>
           </w:p>
         </w:tc>
@@ -331,6 +288,12 @@
               </w:rPr>
               <w:t xml:space="preserve">Xiaochen: </w:t>
             </w:r>
+            <w:r>
+              <w:rPr>
+                <w:rFonts w:ascii="Times New Roman" w:eastAsia="Times New Roman" w:hAnsi="Times New Roman" w:cs="Times New Roman"/>
+              </w:rPr>
+              <w:t>296.5 hours</w:t>
+            </w:r>
           </w:p>
           <w:p>
             <w:pPr>
@@ -353,28 +316,8 @@
               <w:rPr>
                 <w:rFonts w:ascii="Times New Roman" w:eastAsia="Times New Roman" w:hAnsi="Times New Roman" w:cs="Times New Roman"/>
               </w:rPr>
-              <w:t>Vineet:</w:t>
-            </w:r>
-            <w:r>
-              <w:rPr>
-                <w:rFonts w:ascii="Times New Roman" w:eastAsia="Times New Roman" w:hAnsi="Times New Roman" w:cs="Times New Roman"/>
-              </w:rPr>
-              <w:t xml:space="preserve"> 295 hrs &amp; 2</w:t>
-            </w:r>
-            <w:r>
-              <w:rPr>
-                <w:rFonts w:ascii="Times New Roman" w:eastAsia="Times New Roman" w:hAnsi="Times New Roman" w:cs="Times New Roman"/>
-              </w:rPr>
-              <w:t xml:space="preserve">5 </w:t>
-            </w:r>
-            <w:proofErr w:type="spellStart"/>
-            <w:r>
-              <w:rPr>
-                <w:rFonts w:ascii="Times New Roman" w:eastAsia="Times New Roman" w:hAnsi="Times New Roman" w:cs="Times New Roman"/>
-              </w:rPr>
-              <w:t>mins</w:t>
-            </w:r>
-            <w:proofErr w:type="spellEnd"/>
+              <w:t>Vineet: 295 hrs &amp; 25 mins</w:t>
+            </w:r>
           </w:p>
           <w:p>
             <w:pPr>
@@ -491,7 +434,21 @@
                 <w:sz w:val="24"/>
                 <w:szCs w:val="24"/>
               </w:rPr>
-              <w:t xml:space="preserve"> 30</w:t>
+              <w:t xml:space="preserve"> 30/04/2016</w:t>
+            </w:r>
+          </w:p>
+          <w:p>
+            <w:pPr>
+              <w:spacing w:line="240" w:lineRule="auto"/>
+            </w:pPr>
+            <w:r>
+              <w:rPr>
+                <w:rFonts w:ascii="Times New Roman" w:eastAsia="Times New Roman" w:hAnsi="Times New Roman" w:cs="Times New Roman"/>
+                <w:b/>
+                <w:sz w:val="24"/>
+                <w:szCs w:val="24"/>
+              </w:rPr>
+              <w:t xml:space="preserve">Backup tested:  </w:t>
             </w:r>
             <w:r>
               <w:rPr>
@@ -500,256 +457,8 @@
                 <w:sz w:val="24"/>
                 <w:szCs w:val="24"/>
               </w:rPr>
-              <w:t>/04/2016</w:t>
-            </w:r>
-          </w:p>
-          <w:p>
-            <w:pPr>
-              <w:spacing w:line="240" w:lineRule="auto"/>
-            </w:pPr>
-            <w:r>
-              <w:rPr>
-                <w:rFonts w:ascii="Times New Roman" w:eastAsia="Times New Roman" w:hAnsi="Times New Roman" w:cs="Times New Roman"/>
-                <w:b/>
-                <w:sz w:val="24"/>
-                <w:szCs w:val="24"/>
-              </w:rPr>
-              <w:t xml:space="preserve">Backup tested:  </w:t>
-            </w:r>
-            <w:r>
-              <w:rPr>
-                <w:rFonts w:ascii="Times New Roman" w:eastAsia="Times New Roman" w:hAnsi="Times New Roman" w:cs="Times New Roman"/>
-                <w:i/>
-                <w:sz w:val="24"/>
-                <w:szCs w:val="24"/>
-              </w:rPr>
-              <w:t>30</w:t>
-            </w:r>
-            <w:r>
-              <w:rPr>
-                <w:rFonts w:ascii="Times New Roman" w:eastAsia="Times New Roman" w:hAnsi="Times New Roman" w:cs="Times New Roman"/>
-                <w:i/>
-                <w:sz w:val="24"/>
-                <w:szCs w:val="24"/>
-              </w:rPr>
-              <w:t>/04/2016</w:t>
-            </w:r>
-          </w:p>
-        </w:tc>
-        <w:bookmarkStart w:id="1" w:name="_GoBack"/>
-        <w:bookmarkEnd w:id="1"/>
-      </w:tr>
-      <w:tr>
-        <w:tc>
-          <w:tcPr>
-            <w:tcW w:w="8630" w:type="dxa"/>
-          </w:tcPr>
-          <w:p>
-            <w:pPr>
-              <w:spacing w:line="240" w:lineRule="auto"/>
-            </w:pPr>
-            <w:r>
-              <w:rPr>
-                <w:rFonts w:ascii="Times New Roman" w:eastAsia="Times New Roman" w:hAnsi="Times New Roman" w:cs="Times New Roman"/>
-                <w:b/>
-                <w:sz w:val="24"/>
-                <w:szCs w:val="24"/>
-              </w:rPr>
-              <w:t xml:space="preserve">Work completed this reporting period: </w:t>
-            </w:r>
-            <w:r>
-              <w:rPr>
-                <w:rFonts w:ascii="Times New Roman" w:eastAsia="Times New Roman" w:hAnsi="Times New Roman" w:cs="Times New Roman"/>
-                <w:i/>
-                <w:sz w:val="18"/>
-                <w:szCs w:val="18"/>
-              </w:rPr>
-              <w:t>(brief narrative + actual tasks (complete and incomplete) and hours worked by each person)</w:t>
-            </w:r>
-          </w:p>
-          <w:p>
-            <w:pPr>
-              <w:spacing w:line="240" w:lineRule="auto"/>
-              <w:rPr>
-                <w:rFonts w:ascii="Times New Roman" w:eastAsia="Times New Roman" w:hAnsi="Times New Roman" w:cs="Times New Roman"/>
-                <w:b/>
-                <w:sz w:val="24"/>
-                <w:szCs w:val="24"/>
-              </w:rPr>
-            </w:pPr>
-            <w:r>
-              <w:rPr>
-                <w:rFonts w:ascii="Times New Roman" w:eastAsia="Times New Roman" w:hAnsi="Times New Roman" w:cs="Times New Roman"/>
-                <w:b/>
-                <w:sz w:val="24"/>
-                <w:szCs w:val="24"/>
-              </w:rPr>
-              <w:t xml:space="preserve">Xiaochen Li:   </w:t>
-            </w:r>
-          </w:p>
-          <w:p>
-            <w:pPr>
-              <w:spacing w:line="240" w:lineRule="auto"/>
-            </w:pPr>
-            <w:r>
-              <w:rPr>
-                <w:rFonts w:ascii="Times New Roman" w:eastAsia="Times New Roman" w:hAnsi="Times New Roman" w:cs="Times New Roman"/>
-                <w:sz w:val="24"/>
-                <w:szCs w:val="24"/>
-              </w:rPr>
-              <w:t xml:space="preserve">    </w:t>
-            </w:r>
-          </w:p>
-          <w:p>
-            <w:pPr>
-              <w:tabs>
-                <w:tab w:val="left" w:pos="1808"/>
-              </w:tabs>
-              <w:spacing w:line="240" w:lineRule="auto"/>
-              <w:rPr>
-                <w:rFonts w:ascii="Times New Roman" w:eastAsia="Times New Roman" w:hAnsi="Times New Roman" w:cs="Times New Roman"/>
-                <w:sz w:val="24"/>
-                <w:szCs w:val="24"/>
-              </w:rPr>
-            </w:pPr>
-            <w:r>
-              <w:rPr>
-                <w:rFonts w:ascii="Times New Roman" w:eastAsia="Times New Roman" w:hAnsi="Times New Roman" w:cs="Times New Roman"/>
-                <w:b/>
-                <w:sz w:val="24"/>
-                <w:szCs w:val="24"/>
-              </w:rPr>
-              <w:t>Vineet Joshi</w:t>
-            </w:r>
-            <w:r>
-              <w:rPr>
-                <w:rFonts w:ascii="Times New Roman" w:eastAsia="Times New Roman" w:hAnsi="Times New Roman" w:cs="Times New Roman"/>
-                <w:sz w:val="24"/>
-                <w:szCs w:val="24"/>
-              </w:rPr>
-              <w:t xml:space="preserve">:  Schema Analysis – </w:t>
-            </w:r>
-            <w:r>
-              <w:rPr>
-                <w:rFonts w:ascii="Times New Roman" w:eastAsia="Times New Roman" w:hAnsi="Times New Roman" w:cs="Times New Roman"/>
-                <w:sz w:val="24"/>
-                <w:szCs w:val="24"/>
-              </w:rPr>
-              <w:t>28</w:t>
-            </w:r>
-            <w:r>
-              <w:rPr>
-                <w:rFonts w:ascii="Times New Roman" w:eastAsia="Times New Roman" w:hAnsi="Times New Roman" w:cs="Times New Roman"/>
-                <w:sz w:val="24"/>
-                <w:szCs w:val="24"/>
-              </w:rPr>
-              <w:t xml:space="preserve"> hrs</w:t>
-            </w:r>
-          </w:p>
-          <w:p>
-            <w:pPr>
-              <w:tabs>
-                <w:tab w:val="left" w:pos="1808"/>
-              </w:tabs>
-              <w:spacing w:line="240" w:lineRule="auto"/>
-              <w:rPr>
-                <w:rFonts w:ascii="Times New Roman" w:eastAsia="Times New Roman" w:hAnsi="Times New Roman" w:cs="Times New Roman"/>
-                <w:sz w:val="24"/>
-                <w:szCs w:val="24"/>
-              </w:rPr>
-            </w:pPr>
-            <w:r>
-              <w:rPr>
-                <w:rFonts w:ascii="Times New Roman" w:eastAsia="Times New Roman" w:hAnsi="Times New Roman" w:cs="Times New Roman"/>
-                <w:sz w:val="24"/>
-                <w:szCs w:val="24"/>
-              </w:rPr>
-              <w:t xml:space="preserve">                        Administration – </w:t>
-            </w:r>
-            <w:r>
-              <w:rPr>
-                <w:rFonts w:ascii="Times New Roman" w:eastAsia="Times New Roman" w:hAnsi="Times New Roman" w:cs="Times New Roman"/>
-                <w:sz w:val="24"/>
-                <w:szCs w:val="24"/>
-              </w:rPr>
-              <w:t>4</w:t>
-            </w:r>
-            <w:r>
-              <w:rPr>
-                <w:rFonts w:ascii="Times New Roman" w:eastAsia="Times New Roman" w:hAnsi="Times New Roman" w:cs="Times New Roman"/>
-                <w:sz w:val="24"/>
-                <w:szCs w:val="24"/>
-              </w:rPr>
-              <w:t xml:space="preserve"> hrs</w:t>
-            </w:r>
-            <w:r>
-              <w:rPr>
-                <w:rFonts w:ascii="Times New Roman" w:eastAsia="Times New Roman" w:hAnsi="Times New Roman" w:cs="Times New Roman"/>
-                <w:sz w:val="24"/>
-                <w:szCs w:val="24"/>
-              </w:rPr>
-              <w:t xml:space="preserve"> &amp; 30 </w:t>
-            </w:r>
-            <w:proofErr w:type="spellStart"/>
-            <w:r>
-              <w:rPr>
-                <w:rFonts w:ascii="Times New Roman" w:eastAsia="Times New Roman" w:hAnsi="Times New Roman" w:cs="Times New Roman"/>
-                <w:sz w:val="24"/>
-                <w:szCs w:val="24"/>
-              </w:rPr>
-              <w:t>mins</w:t>
-            </w:r>
-            <w:proofErr w:type="spellEnd"/>
-          </w:p>
-          <w:p>
-            <w:pPr>
-              <w:tabs>
-                <w:tab w:val="left" w:pos="1808"/>
-              </w:tabs>
-              <w:spacing w:line="240" w:lineRule="auto"/>
-              <w:rPr>
-                <w:rFonts w:ascii="Times New Roman" w:eastAsia="Times New Roman" w:hAnsi="Times New Roman" w:cs="Times New Roman"/>
-                <w:sz w:val="24"/>
-                <w:szCs w:val="24"/>
-              </w:rPr>
-            </w:pPr>
-            <w:r>
-              <w:rPr>
-                <w:rFonts w:ascii="Times New Roman" w:eastAsia="Times New Roman" w:hAnsi="Times New Roman" w:cs="Times New Roman"/>
-                <w:sz w:val="24"/>
-                <w:szCs w:val="24"/>
-              </w:rPr>
-              <w:t xml:space="preserve">       </w:t>
-            </w:r>
-            <w:r>
-              <w:rPr>
-                <w:rFonts w:ascii="Times New Roman" w:eastAsia="Times New Roman" w:hAnsi="Times New Roman" w:cs="Times New Roman"/>
-                <w:sz w:val="24"/>
-                <w:szCs w:val="24"/>
-              </w:rPr>
-              <w:t xml:space="preserve">                 </w:t>
-            </w:r>
-          </w:p>
-          <w:p>
-            <w:pPr>
-              <w:tabs>
-                <w:tab w:val="left" w:pos="1808"/>
-              </w:tabs>
-              <w:spacing w:line="240" w:lineRule="auto"/>
-              <w:rPr>
-                <w:rFonts w:ascii="Times New Roman" w:eastAsia="Times New Roman" w:hAnsi="Times New Roman" w:cs="Times New Roman"/>
-                <w:sz w:val="24"/>
-                <w:szCs w:val="24"/>
-              </w:rPr>
-            </w:pPr>
-          </w:p>
-          <w:p>
-            <w:pPr>
-              <w:tabs>
-                <w:tab w:val="left" w:pos="1808"/>
-              </w:tabs>
-              <w:spacing w:line="240" w:lineRule="auto"/>
-            </w:pPr>
+              <w:t>30/04/2016</w:t>
+            </w:r>
           </w:p>
         </w:tc>
       </w:tr>
@@ -769,7 +478,7 @@
                 <w:sz w:val="24"/>
                 <w:szCs w:val="24"/>
               </w:rPr>
-              <w:t xml:space="preserve">Work to complete next reporting period: </w:t>
+              <w:t xml:space="preserve">Work completed this reporting period: </w:t>
             </w:r>
             <w:r>
               <w:rPr>
@@ -778,28 +487,244 @@
                 <w:sz w:val="18"/>
                 <w:szCs w:val="18"/>
               </w:rPr>
-              <w:t>(brief narrative + actual tasks/hours and person allocated)</w:t>
-            </w:r>
-          </w:p>
-          <w:p>
-            <w:pPr>
-              <w:spacing w:line="240" w:lineRule="auto"/>
-              <w:rPr>
-                <w:rFonts w:ascii="Times New Roman" w:eastAsia="Times New Roman" w:hAnsi="Times New Roman" w:cs="Times New Roman"/>
-                <w:sz w:val="24"/>
-                <w:szCs w:val="24"/>
-              </w:rPr>
-            </w:pPr>
-            <w:r>
-              <w:rPr>
-                <w:rFonts w:ascii="Times New Roman" w:eastAsia="Times New Roman" w:hAnsi="Times New Roman" w:cs="Times New Roman"/>
-                <w:b/>
-                <w:sz w:val="24"/>
-                <w:szCs w:val="24"/>
-              </w:rPr>
-              <w:t>Xiaochen:</w:t>
-            </w:r>
-            <w:r>
+              <w:t>(brief narrative + actual tasks (complete and incomplete) and hours worked by each person)</w:t>
+            </w:r>
+          </w:p>
+          <w:p>
+            <w:pPr>
+              <w:spacing w:line="240" w:lineRule="auto"/>
+              <w:rPr>
+                <w:rFonts w:ascii="Times New Roman" w:eastAsia="Times New Roman" w:hAnsi="Times New Roman" w:cs="Times New Roman"/>
+                <w:b/>
+                <w:sz w:val="24"/>
+                <w:szCs w:val="24"/>
+              </w:rPr>
+            </w:pPr>
+            <w:r>
+              <w:rPr>
+                <w:rFonts w:ascii="Times New Roman" w:eastAsia="Times New Roman" w:hAnsi="Times New Roman" w:cs="Times New Roman"/>
+                <w:b/>
+                <w:sz w:val="24"/>
+                <w:szCs w:val="24"/>
+              </w:rPr>
+              <w:t xml:space="preserve">Xiaochen Li:   </w:t>
+            </w:r>
+            <w:r>
+              <w:rPr>
+                <w:rFonts w:ascii="Times New Roman" w:eastAsia="Times New Roman" w:hAnsi="Times New Roman" w:cs="Times New Roman"/>
+                <w:sz w:val="24"/>
+                <w:szCs w:val="24"/>
+              </w:rPr>
+              <w:t>27.75 hours, including:</w:t>
+            </w:r>
+          </w:p>
+          <w:p>
+            <w:pPr>
+              <w:spacing w:line="240" w:lineRule="auto"/>
+              <w:rPr>
+                <w:rFonts w:ascii="Times New Roman" w:eastAsia="Times New Roman" w:hAnsi="Times New Roman" w:cs="Times New Roman"/>
+                <w:sz w:val="24"/>
+                <w:szCs w:val="24"/>
+              </w:rPr>
+            </w:pPr>
+            <w:r>
+              <w:rPr>
+                <w:rFonts w:ascii="Times New Roman" w:eastAsia="Times New Roman" w:hAnsi="Times New Roman" w:cs="Times New Roman"/>
+                <w:b/>
+                <w:sz w:val="24"/>
+                <w:szCs w:val="24"/>
+              </w:rPr>
+              <w:t xml:space="preserve">                         </w:t>
+            </w:r>
+            <w:r>
+              <w:rPr>
+                <w:rFonts w:ascii="Times New Roman" w:eastAsia="Times New Roman" w:hAnsi="Times New Roman" w:cs="Times New Roman"/>
+                <w:sz w:val="24"/>
+                <w:szCs w:val="24"/>
+              </w:rPr>
+              <w:t>Database design – 5.5 hours</w:t>
+            </w:r>
+            <w:r>
+              <w:rPr>
+                <w:rFonts w:ascii="Times New Roman" w:eastAsia="Times New Roman" w:hAnsi="Times New Roman" w:cs="Times New Roman"/>
+                <w:sz w:val="24"/>
+                <w:szCs w:val="24"/>
+              </w:rPr>
+              <w:t>;</w:t>
+            </w:r>
+          </w:p>
+          <w:p>
+            <w:pPr>
+              <w:spacing w:line="240" w:lineRule="auto"/>
+              <w:rPr>
+                <w:rFonts w:ascii="Times New Roman" w:eastAsia="Times New Roman" w:hAnsi="Times New Roman" w:cs="Times New Roman"/>
+                <w:sz w:val="24"/>
+                <w:szCs w:val="24"/>
+              </w:rPr>
+            </w:pPr>
+            <w:r>
+              <w:rPr>
+                <w:rFonts w:ascii="Times New Roman" w:eastAsia="Times New Roman" w:hAnsi="Times New Roman" w:cs="Times New Roman"/>
+                <w:sz w:val="24"/>
+                <w:szCs w:val="24"/>
+              </w:rPr>
+              <w:t xml:space="preserve">                         </w:t>
+            </w:r>
+            <w:r>
+              <w:rPr>
+                <w:rFonts w:ascii="Times New Roman" w:eastAsia="Times New Roman" w:hAnsi="Times New Roman" w:cs="Times New Roman"/>
+                <w:sz w:val="24"/>
+                <w:szCs w:val="24"/>
+              </w:rPr>
+              <w:t>Develop scanning mechanism</w:t>
+            </w:r>
+            <w:r>
+              <w:rPr>
+                <w:rFonts w:ascii="Times New Roman" w:eastAsia="Times New Roman" w:hAnsi="Times New Roman" w:cs="Times New Roman"/>
+                <w:sz w:val="24"/>
+                <w:szCs w:val="24"/>
+              </w:rPr>
+              <w:t xml:space="preserve"> </w:t>
+            </w:r>
+            <w:r>
+              <w:rPr>
+                <w:rFonts w:ascii="Times New Roman" w:eastAsia="Times New Roman" w:hAnsi="Times New Roman" w:cs="Times New Roman"/>
+                <w:sz w:val="24"/>
+                <w:szCs w:val="24"/>
+              </w:rPr>
+              <w:t>–</w:t>
+            </w:r>
+            <w:r>
+              <w:rPr>
+                <w:rFonts w:ascii="Times New Roman" w:eastAsia="Times New Roman" w:hAnsi="Times New Roman" w:cs="Times New Roman"/>
+                <w:sz w:val="24"/>
+                <w:szCs w:val="24"/>
+              </w:rPr>
+              <w:t xml:space="preserve"> </w:t>
+            </w:r>
+            <w:r>
+              <w:rPr>
+                <w:rFonts w:ascii="Times New Roman" w:eastAsia="Times New Roman" w:hAnsi="Times New Roman" w:cs="Times New Roman"/>
+                <w:sz w:val="24"/>
+                <w:szCs w:val="24"/>
+              </w:rPr>
+              <w:t>19 hours;</w:t>
+            </w:r>
+          </w:p>
+          <w:p>
+            <w:pPr>
+              <w:spacing w:line="240" w:lineRule="auto"/>
+              <w:rPr>
+                <w:rFonts w:ascii="Times New Roman" w:eastAsia="Times New Roman" w:hAnsi="Times New Roman" w:cs="Times New Roman"/>
+                <w:sz w:val="24"/>
+                <w:szCs w:val="24"/>
+              </w:rPr>
+            </w:pPr>
+            <w:r>
+              <w:rPr>
+                <w:rFonts w:ascii="Times New Roman" w:eastAsia="Times New Roman" w:hAnsi="Times New Roman" w:cs="Times New Roman"/>
+                <w:sz w:val="24"/>
+                <w:szCs w:val="24"/>
+              </w:rPr>
+              <w:t xml:space="preserve">                         Administration – 2.25 hours;</w:t>
+            </w:r>
+          </w:p>
+          <w:p>
+            <w:pPr>
+              <w:spacing w:line="240" w:lineRule="auto"/>
+              <w:rPr>
+                <w:rFonts w:ascii="Times New Roman" w:eastAsia="Times New Roman" w:hAnsi="Times New Roman" w:cs="Times New Roman"/>
+                <w:b/>
+                <w:sz w:val="24"/>
+                <w:szCs w:val="24"/>
+              </w:rPr>
+            </w:pPr>
+            <w:r>
+              <w:rPr>
+                <w:rFonts w:ascii="Times New Roman" w:eastAsia="Times New Roman" w:hAnsi="Times New Roman" w:cs="Times New Roman"/>
+                <w:sz w:val="24"/>
+                <w:szCs w:val="24"/>
+              </w:rPr>
+              <w:t xml:space="preserve">                         Advisor meeting – 1 hour</w:t>
+            </w:r>
+          </w:p>
+          <w:p>
+            <w:pPr>
+              <w:spacing w:line="240" w:lineRule="auto"/>
+            </w:pPr>
+            <w:r>
+              <w:rPr>
+                <w:rFonts w:ascii="Times New Roman" w:eastAsia="Times New Roman" w:hAnsi="Times New Roman" w:cs="Times New Roman"/>
+                <w:sz w:val="24"/>
+                <w:szCs w:val="24"/>
+              </w:rPr>
+              <w:t xml:space="preserve">    </w:t>
+            </w:r>
+          </w:p>
+          <w:p>
+            <w:pPr>
+              <w:tabs>
+                <w:tab w:val="left" w:pos="1808"/>
+              </w:tabs>
+              <w:spacing w:line="240" w:lineRule="auto"/>
+              <w:rPr>
+                <w:rFonts w:ascii="Times New Roman" w:eastAsia="Times New Roman" w:hAnsi="Times New Roman" w:cs="Times New Roman"/>
+                <w:sz w:val="24"/>
+                <w:szCs w:val="24"/>
+              </w:rPr>
+            </w:pPr>
+            <w:r>
+              <w:rPr>
+                <w:rFonts w:ascii="Times New Roman" w:eastAsia="Times New Roman" w:hAnsi="Times New Roman" w:cs="Times New Roman"/>
+                <w:b/>
+                <w:sz w:val="24"/>
+                <w:szCs w:val="24"/>
+              </w:rPr>
+              <w:t>Vineet Joshi</w:t>
+            </w:r>
+            <w:r>
+              <w:rPr>
+                <w:rFonts w:ascii="Times New Roman" w:eastAsia="Times New Roman" w:hAnsi="Times New Roman" w:cs="Times New Roman"/>
+                <w:sz w:val="24"/>
+                <w:szCs w:val="24"/>
+              </w:rPr>
+              <w:t>:  Schema Analysis – 28 hrs</w:t>
+            </w:r>
+            <w:r>
+              <w:rPr>
+                <w:rFonts w:ascii="Times New Roman" w:eastAsia="Times New Roman" w:hAnsi="Times New Roman" w:cs="Times New Roman"/>
+                <w:sz w:val="24"/>
+                <w:szCs w:val="24"/>
+              </w:rPr>
+              <w:t>;</w:t>
+            </w:r>
+          </w:p>
+          <w:p>
+            <w:pPr>
+              <w:tabs>
+                <w:tab w:val="left" w:pos="1808"/>
+              </w:tabs>
+              <w:spacing w:line="240" w:lineRule="auto"/>
+              <w:rPr>
+                <w:rFonts w:ascii="Times New Roman" w:eastAsia="Times New Roman" w:hAnsi="Times New Roman" w:cs="Times New Roman"/>
+                <w:sz w:val="24"/>
+                <w:szCs w:val="24"/>
+              </w:rPr>
+            </w:pPr>
+            <w:r>
+              <w:rPr>
+                <w:rFonts w:ascii="Times New Roman" w:eastAsia="Times New Roman" w:hAnsi="Times New Roman" w:cs="Times New Roman"/>
+                <w:sz w:val="24"/>
+                <w:szCs w:val="24"/>
+              </w:rPr>
+              <w:t xml:space="preserve">                        Administration – 4 hrs &amp; 30 mins         </w:t>
+            </w:r>
+            <w:r>
+              <w:rPr>
+                <w:rFonts w:ascii="Times New Roman" w:eastAsia="Times New Roman" w:hAnsi="Times New Roman" w:cs="Times New Roman"/>
+                <w:sz w:val="24"/>
+                <w:szCs w:val="24"/>
+              </w:rPr>
               <w:t xml:space="preserve">  </w:t>
             </w:r>
             <w:r>
@@ -808,101 +733,16 @@
                 <w:sz w:val="24"/>
                 <w:szCs w:val="24"/>
               </w:rPr>
-              <w:t>Database design – 10 hours;</w:t>
-            </w:r>
-          </w:p>
-          <w:p>
-            <w:pPr>
-              <w:spacing w:line="240" w:lineRule="auto"/>
-            </w:pPr>
-            <w:r>
-              <w:rPr>
-                <w:rFonts w:ascii="Times New Roman" w:eastAsia="Times New Roman" w:hAnsi="Times New Roman" w:cs="Times New Roman"/>
-                <w:sz w:val="24"/>
-                <w:szCs w:val="24"/>
-              </w:rPr>
-              <w:t xml:space="preserve">                   Develop scanning mechanism – 20 hours.        </w:t>
-            </w:r>
-          </w:p>
-          <w:p>
-            <w:pPr>
-              <w:spacing w:line="240" w:lineRule="auto"/>
-              <w:rPr>
-                <w:rFonts w:ascii="Times New Roman" w:eastAsia="Times New Roman" w:hAnsi="Times New Roman" w:cs="Times New Roman"/>
-                <w:sz w:val="24"/>
-                <w:szCs w:val="24"/>
-              </w:rPr>
-            </w:pPr>
-            <w:r>
-              <w:rPr>
-                <w:rFonts w:ascii="Times New Roman" w:eastAsia="Times New Roman" w:hAnsi="Times New Roman" w:cs="Times New Roman"/>
-                <w:sz w:val="24"/>
-                <w:szCs w:val="24"/>
-              </w:rPr>
-              <w:t xml:space="preserve">     </w:t>
-            </w:r>
-          </w:p>
-          <w:p>
-            <w:pPr>
-              <w:spacing w:line="240" w:lineRule="auto"/>
-              <w:rPr>
-                <w:rFonts w:ascii="Times New Roman" w:eastAsia="Times New Roman" w:hAnsi="Times New Roman" w:cs="Times New Roman"/>
-                <w:sz w:val="24"/>
-                <w:szCs w:val="24"/>
-              </w:rPr>
-            </w:pPr>
-            <w:r>
-              <w:rPr>
-                <w:rFonts w:ascii="Times New Roman" w:eastAsia="Times New Roman" w:hAnsi="Times New Roman" w:cs="Times New Roman"/>
-                <w:b/>
-                <w:sz w:val="24"/>
-                <w:szCs w:val="24"/>
-              </w:rPr>
-              <w:t>Vineet:</w:t>
-            </w:r>
-            <w:r>
-              <w:rPr>
-                <w:rFonts w:ascii="Times New Roman" w:eastAsia="Times New Roman" w:hAnsi="Times New Roman" w:cs="Times New Roman"/>
-                <w:sz w:val="24"/>
-                <w:szCs w:val="24"/>
-              </w:rPr>
-              <w:t xml:space="preserve">  </w:t>
-            </w:r>
-            <w:r>
-              <w:t xml:space="preserve"> </w:t>
-            </w:r>
-            <w:r>
-              <w:rPr>
-                <w:rFonts w:ascii="Times New Roman" w:hAnsi="Times New Roman" w:cs="Times New Roman"/>
-              </w:rPr>
-              <w:t>Database design document – 20 hours;</w:t>
-            </w:r>
-          </w:p>
-          <w:p>
-            <w:pPr>
-              <w:spacing w:line="240" w:lineRule="auto"/>
-              <w:rPr>
-                <w:rFonts w:ascii="Times New Roman" w:eastAsia="Times New Roman" w:hAnsi="Times New Roman" w:cs="Times New Roman"/>
-                <w:sz w:val="24"/>
-                <w:szCs w:val="24"/>
-              </w:rPr>
-            </w:pPr>
-            <w:r>
-              <w:rPr>
-                <w:rFonts w:ascii="Times New Roman" w:eastAsia="Times New Roman" w:hAnsi="Times New Roman" w:cs="Times New Roman"/>
-                <w:sz w:val="24"/>
-                <w:szCs w:val="24"/>
-              </w:rPr>
-              <w:t xml:space="preserve">                Testing and document – 10 hours</w:t>
-            </w:r>
-          </w:p>
-          <w:p>
-            <w:pPr>
-              <w:spacing w:line="240" w:lineRule="auto"/>
-            </w:pPr>
-            <w:r>
-              <w:t xml:space="preserve">   </w:t>
-            </w:r>
+              <w:t xml:space="preserve">        </w:t>
+            </w:r>
+          </w:p>
+          <w:p>
+            <w:pPr>
+              <w:tabs>
+                <w:tab w:val="left" w:pos="1808"/>
+              </w:tabs>
+              <w:spacing w:line="240" w:lineRule="auto"/>
+            </w:pPr>
           </w:p>
         </w:tc>
       </w:tr>
@@ -914,50 +754,148 @@
           <w:p>
             <w:pPr>
               <w:spacing w:line="240" w:lineRule="auto"/>
+            </w:pPr>
+            <w:r>
+              <w:rPr>
+                <w:rFonts w:ascii="Times New Roman" w:eastAsia="Times New Roman" w:hAnsi="Times New Roman" w:cs="Times New Roman"/>
+                <w:b/>
+                <w:sz w:val="24"/>
+                <w:szCs w:val="24"/>
+              </w:rPr>
+              <w:t xml:space="preserve">Work to complete next reporting period: </w:t>
+            </w:r>
+            <w:r>
               <w:rPr>
                 <w:rFonts w:ascii="Times New Roman" w:eastAsia="Times New Roman" w:hAnsi="Times New Roman" w:cs="Times New Roman"/>
                 <w:i/>
                 <w:sz w:val="18"/>
                 <w:szCs w:val="18"/>
               </w:rPr>
-            </w:pPr>
-            <w:r>
-              <w:rPr>
-                <w:rFonts w:ascii="Times New Roman" w:eastAsia="Times New Roman" w:hAnsi="Times New Roman" w:cs="Times New Roman"/>
-                <w:b/>
-                <w:sz w:val="24"/>
-                <w:szCs w:val="24"/>
-              </w:rPr>
-              <w:t xml:space="preserve">What’s going well and why: </w:t>
-            </w:r>
-            <w:r>
-              <w:rPr>
-                <w:rFonts w:ascii="Times New Roman" w:eastAsia="Times New Roman" w:hAnsi="Times New Roman" w:cs="Times New Roman"/>
-                <w:i/>
-                <w:sz w:val="18"/>
-                <w:szCs w:val="18"/>
-              </w:rPr>
-              <w:t>(narrative)</w:t>
-            </w:r>
-          </w:p>
-          <w:p>
-            <w:pPr>
-              <w:spacing w:line="240" w:lineRule="auto"/>
+              <w:t>(brief narrative + actual tasks/hours and person allocated)</w:t>
+            </w:r>
+          </w:p>
+          <w:p>
+            <w:pPr>
+              <w:spacing w:line="240" w:lineRule="auto"/>
+              <w:rPr>
+                <w:rFonts w:ascii="Times New Roman" w:eastAsia="Times New Roman" w:hAnsi="Times New Roman" w:cs="Times New Roman"/>
+                <w:sz w:val="24"/>
+                <w:szCs w:val="24"/>
+              </w:rPr>
+            </w:pPr>
+            <w:r>
+              <w:rPr>
+                <w:rFonts w:ascii="Times New Roman" w:eastAsia="Times New Roman" w:hAnsi="Times New Roman" w:cs="Times New Roman"/>
+                <w:b/>
+                <w:sz w:val="24"/>
+                <w:szCs w:val="24"/>
+              </w:rPr>
+              <w:t>Xiaochen:</w:t>
+            </w:r>
+            <w:r>
+              <w:t xml:space="preserve">  </w:t>
+            </w:r>
+            <w:r>
+              <w:rPr>
+                <w:rFonts w:ascii="Times New Roman" w:eastAsia="Times New Roman" w:hAnsi="Times New Roman" w:cs="Times New Roman"/>
+                <w:sz w:val="24"/>
+                <w:szCs w:val="24"/>
+              </w:rPr>
+              <w:t>Database design – 10 hours;</w:t>
+            </w:r>
+          </w:p>
+          <w:p>
+            <w:pPr>
+              <w:spacing w:line="240" w:lineRule="auto"/>
+            </w:pPr>
+            <w:r>
+              <w:rPr>
+                <w:rFonts w:ascii="Times New Roman" w:eastAsia="Times New Roman" w:hAnsi="Times New Roman" w:cs="Times New Roman"/>
+                <w:sz w:val="24"/>
+                <w:szCs w:val="24"/>
+              </w:rPr>
+              <w:t xml:space="preserve">                   Develop scanning mechanism – 20 hours.        </w:t>
+            </w:r>
+          </w:p>
+          <w:p>
+            <w:pPr>
+              <w:spacing w:line="240" w:lineRule="auto"/>
+              <w:rPr>
+                <w:rFonts w:ascii="Times New Roman" w:eastAsia="Times New Roman" w:hAnsi="Times New Roman" w:cs="Times New Roman"/>
+                <w:sz w:val="24"/>
+                <w:szCs w:val="24"/>
+              </w:rPr>
+            </w:pPr>
+            <w:r>
+              <w:rPr>
+                <w:rFonts w:ascii="Times New Roman" w:eastAsia="Times New Roman" w:hAnsi="Times New Roman" w:cs="Times New Roman"/>
+                <w:sz w:val="24"/>
+                <w:szCs w:val="24"/>
+              </w:rPr>
+              <w:t xml:space="preserve">     </w:t>
+            </w:r>
+          </w:p>
+          <w:p>
+            <w:pPr>
+              <w:spacing w:line="240" w:lineRule="auto"/>
+              <w:rPr>
+                <w:rFonts w:ascii="Times New Roman" w:eastAsia="Times New Roman" w:hAnsi="Times New Roman" w:cs="Times New Roman"/>
+                <w:sz w:val="24"/>
+                <w:szCs w:val="24"/>
+              </w:rPr>
+            </w:pPr>
+            <w:r>
+              <w:rPr>
+                <w:rFonts w:ascii="Times New Roman" w:eastAsia="Times New Roman" w:hAnsi="Times New Roman" w:cs="Times New Roman"/>
+                <w:b/>
+                <w:sz w:val="24"/>
+                <w:szCs w:val="24"/>
+              </w:rPr>
+              <w:t>Vineet:</w:t>
+            </w:r>
+            <w:r>
+              <w:rPr>
+                <w:rFonts w:ascii="Times New Roman" w:eastAsia="Times New Roman" w:hAnsi="Times New Roman" w:cs="Times New Roman"/>
+                <w:sz w:val="24"/>
+                <w:szCs w:val="24"/>
+              </w:rPr>
+              <w:t xml:space="preserve">  </w:t>
+            </w:r>
+            <w:r>
+              <w:t xml:space="preserve"> </w:t>
+            </w:r>
+            <w:r>
               <w:rPr>
                 <w:rFonts w:ascii="Times New Roman" w:hAnsi="Times New Roman" w:cs="Times New Roman"/>
               </w:rPr>
-            </w:pPr>
-            <w:r>
-              <w:rPr>
-                <w:rFonts w:ascii="Times New Roman" w:hAnsi="Times New Roman" w:cs="Times New Roman"/>
-              </w:rPr>
-              <w:t>Development work is progressing well and has done more than planned (home page design and development). Because we have been very serious to the work and have devoted sufficient time on it.</w:t>
-            </w:r>
-          </w:p>
-          <w:p>
-            <w:pPr>
-              <w:spacing w:line="240" w:lineRule="auto"/>
-            </w:pPr>
+              <w:t>Database design document – 20 hours;</w:t>
+            </w:r>
+          </w:p>
+          <w:p>
+            <w:pPr>
+              <w:spacing w:line="240" w:lineRule="auto"/>
+              <w:rPr>
+                <w:rFonts w:ascii="Times New Roman" w:eastAsia="Times New Roman" w:hAnsi="Times New Roman" w:cs="Times New Roman"/>
+                <w:sz w:val="24"/>
+                <w:szCs w:val="24"/>
+              </w:rPr>
+            </w:pPr>
+            <w:r>
+              <w:rPr>
+                <w:rFonts w:ascii="Times New Roman" w:eastAsia="Times New Roman" w:hAnsi="Times New Roman" w:cs="Times New Roman"/>
+                <w:sz w:val="24"/>
+                <w:szCs w:val="24"/>
+              </w:rPr>
+              <w:t xml:space="preserve">                Testing and document – 10 hours</w:t>
+            </w:r>
+          </w:p>
+          <w:p>
+            <w:pPr>
+              <w:spacing w:line="240" w:lineRule="auto"/>
+            </w:pPr>
+            <w:r>
+              <w:t xml:space="preserve">   </w:t>
+            </w:r>
           </w:p>
         </w:tc>
       </w:tr>
@@ -983,7 +921,7 @@
                 <w:sz w:val="24"/>
                 <w:szCs w:val="24"/>
               </w:rPr>
-              <w:t xml:space="preserve">What’s not going well and why: </w:t>
+              <w:t xml:space="preserve">What’s going well and why: </w:t>
             </w:r>
             <w:r>
               <w:rPr>
@@ -1000,46 +938,19 @@
               <w:spacing w:line="240" w:lineRule="auto"/>
               <w:rPr>
                 <w:rFonts w:ascii="Times New Roman" w:hAnsi="Times New Roman" w:cs="Times New Roman"/>
-                <w:sz w:val="24"/>
-                <w:szCs w:val="24"/>
               </w:rPr>
             </w:pPr>
             <w:r>
               <w:rPr>
                 <w:rFonts w:ascii="Times New Roman" w:hAnsi="Times New Roman" w:cs="Times New Roman"/>
-                <w:sz w:val="24"/>
-                <w:szCs w:val="24"/>
-              </w:rPr>
-              <w:t>Vineet having issues for his laptop and whole week got wasted.</w:t>
-            </w:r>
-          </w:p>
-          <w:p>
-            <w:pPr>
-              <w:spacing w:line="240" w:lineRule="auto"/>
-              <w:rPr>
-                <w:rFonts w:ascii="Times New Roman" w:hAnsi="Times New Roman" w:cs="Times New Roman"/>
-                <w:sz w:val="24"/>
-                <w:szCs w:val="24"/>
-              </w:rPr>
-            </w:pPr>
-          </w:p>
-          <w:p>
-            <w:pPr>
-              <w:spacing w:line="240" w:lineRule="auto"/>
-              <w:rPr>
-                <w:rFonts w:ascii="Times New Roman" w:hAnsi="Times New Roman" w:cs="Times New Roman"/>
-                <w:sz w:val="24"/>
-                <w:szCs w:val="24"/>
-              </w:rPr>
-            </w:pPr>
-            <w:r>
-              <w:rPr>
-                <w:rFonts w:ascii="Times New Roman" w:hAnsi="Times New Roman" w:cs="Times New Roman"/>
-                <w:sz w:val="24"/>
-                <w:szCs w:val="24"/>
-              </w:rPr>
-              <w:t>Because his laptop became dead so we need to wait for a week to get his new laptop from repair shop.</w:t>
-            </w:r>
+              </w:rPr>
+              <w:t>Technical problems of the client side product csv file reading have been identified and the solutions have been found. Testing code is already online. Because we have spent hours on researching and testing multiple possibilities.</w:t>
+            </w:r>
+          </w:p>
+          <w:p>
+            <w:pPr>
+              <w:spacing w:line="240" w:lineRule="auto"/>
+            </w:pPr>
           </w:p>
         </w:tc>
       </w:tr>
@@ -1065,7 +976,7 @@
                 <w:sz w:val="24"/>
                 <w:szCs w:val="24"/>
               </w:rPr>
-              <w:t xml:space="preserve">Suggestions/Issues: </w:t>
+              <w:t xml:space="preserve">What’s not going well and why: </w:t>
             </w:r>
             <w:r>
               <w:rPr>
@@ -1081,32 +992,72 @@
             <w:pPr>
               <w:spacing w:line="240" w:lineRule="auto"/>
               <w:rPr>
-                <w:rFonts w:ascii="Times New Roman" w:eastAsia="Times New Roman" w:hAnsi="Times New Roman" w:cs="Times New Roman"/>
-              </w:rPr>
-            </w:pPr>
-            <w:r>
-              <w:rPr>
-                <w:rFonts w:ascii="Times New Roman" w:eastAsia="Times New Roman" w:hAnsi="Times New Roman" w:cs="Times New Roman"/>
-              </w:rPr>
-              <w:t xml:space="preserve">We should be more serious </w:t>
-            </w:r>
-            <w:r>
-              <w:rPr>
-                <w:rFonts w:ascii="Times New Roman" w:eastAsia="Times New Roman" w:hAnsi="Times New Roman" w:cs="Times New Roman"/>
-              </w:rPr>
-              <w:t xml:space="preserve">about the documentation. We have been doing well in terms of administration because we have the pressure audit. But actually the technical documents count </w:t>
-            </w:r>
-            <w:r>
-              <w:rPr>
-                <w:rFonts w:ascii="Times New Roman" w:eastAsia="Times New Roman" w:hAnsi="Times New Roman" w:cs="Times New Roman"/>
-              </w:rPr>
-              <w:lastRenderedPageBreak/>
-              <w:t xml:space="preserve">for another 10% mark, with the same importance as the audit. Our current documents, especially those for design are apparently not good enough to deserve that mark. </w:t>
-            </w:r>
-          </w:p>
-          <w:p>
-            <w:pPr>
-              <w:spacing w:line="240" w:lineRule="auto"/>
+                <w:rFonts w:ascii="Times New Roman" w:hAnsi="Times New Roman" w:cs="Times New Roman"/>
+                <w:sz w:val="24"/>
+                <w:szCs w:val="24"/>
+              </w:rPr>
+            </w:pPr>
+            <w:r>
+              <w:rPr>
+                <w:rFonts w:ascii="Times New Roman" w:hAnsi="Times New Roman" w:cs="Times New Roman"/>
+                <w:sz w:val="24"/>
+                <w:szCs w:val="24"/>
+              </w:rPr>
+              <w:t xml:space="preserve">Database design has been put off. Because </w:t>
+            </w:r>
+            <w:proofErr w:type="spellStart"/>
+            <w:r>
+              <w:rPr>
+                <w:rFonts w:ascii="Times New Roman" w:hAnsi="Times New Roman" w:cs="Times New Roman"/>
+                <w:sz w:val="24"/>
+                <w:szCs w:val="24"/>
+              </w:rPr>
+              <w:t>Vineet’s</w:t>
+            </w:r>
+            <w:proofErr w:type="spellEnd"/>
+            <w:r>
+              <w:rPr>
+                <w:rFonts w:ascii="Times New Roman" w:hAnsi="Times New Roman" w:cs="Times New Roman"/>
+                <w:sz w:val="24"/>
+                <w:szCs w:val="24"/>
+              </w:rPr>
+              <w:t xml:space="preserve"> laptop broke down and it was sent to repair.</w:t>
+            </w:r>
+            <w:r>
+              <w:rPr>
+                <w:rFonts w:ascii="Times New Roman" w:hAnsi="Times New Roman" w:cs="Times New Roman"/>
+                <w:sz w:val="24"/>
+                <w:szCs w:val="24"/>
+              </w:rPr>
+              <w:t xml:space="preserve"> We share all the documents online and theoretically </w:t>
+            </w:r>
+            <w:r>
+              <w:rPr>
+                <w:rFonts w:ascii="Times New Roman" w:hAnsi="Times New Roman" w:cs="Times New Roman"/>
+                <w:sz w:val="24"/>
+                <w:szCs w:val="24"/>
+              </w:rPr>
+              <w:t>there is no work that cannot be done when someone’s computer breaks down.</w:t>
+            </w:r>
+          </w:p>
+          <w:p>
+            <w:pPr>
+              <w:spacing w:line="240" w:lineRule="auto"/>
+              <w:rPr>
+                <w:rFonts w:ascii="Times New Roman" w:hAnsi="Times New Roman" w:cs="Times New Roman"/>
+                <w:sz w:val="24"/>
+                <w:szCs w:val="24"/>
+              </w:rPr>
+            </w:pPr>
+          </w:p>
+          <w:p>
+            <w:pPr>
+              <w:spacing w:line="240" w:lineRule="auto"/>
+              <w:rPr>
+                <w:rFonts w:ascii="Times New Roman" w:hAnsi="Times New Roman" w:cs="Times New Roman"/>
+                <w:sz w:val="24"/>
+                <w:szCs w:val="24"/>
+              </w:rPr>
             </w:pPr>
           </w:p>
         </w:tc>
@@ -1118,6 +1069,88 @@
           </w:tcPr>
           <w:p>
             <w:pPr>
+              <w:spacing w:line="240" w:lineRule="auto"/>
+              <w:rPr>
+                <w:rFonts w:ascii="Times New Roman" w:eastAsia="Times New Roman" w:hAnsi="Times New Roman" w:cs="Times New Roman"/>
+                <w:i/>
+                <w:sz w:val="18"/>
+                <w:szCs w:val="18"/>
+              </w:rPr>
+            </w:pPr>
+            <w:r>
+              <w:rPr>
+                <w:rFonts w:ascii="Times New Roman" w:eastAsia="Times New Roman" w:hAnsi="Times New Roman" w:cs="Times New Roman"/>
+                <w:b/>
+                <w:sz w:val="24"/>
+                <w:szCs w:val="24"/>
+              </w:rPr>
+              <w:lastRenderedPageBreak/>
+              <w:t xml:space="preserve">Suggestions/Issues: </w:t>
+            </w:r>
+            <w:r>
+              <w:rPr>
+                <w:rFonts w:ascii="Times New Roman" w:eastAsia="Times New Roman" w:hAnsi="Times New Roman" w:cs="Times New Roman"/>
+                <w:i/>
+                <w:sz w:val="18"/>
+                <w:szCs w:val="18"/>
+              </w:rPr>
+              <w:t>(narrative)</w:t>
+            </w:r>
+          </w:p>
+          <w:p>
+            <w:pPr>
+              <w:spacing w:line="240" w:lineRule="auto"/>
+              <w:rPr>
+                <w:rFonts w:ascii="Times New Roman" w:hAnsi="Times New Roman" w:cs="Times New Roman"/>
+              </w:rPr>
+            </w:pPr>
+            <w:r>
+              <w:rPr>
+                <w:rFonts w:ascii="Times New Roman" w:hAnsi="Times New Roman" w:cs="Times New Roman"/>
+              </w:rPr>
+              <w:t>If anyone has problems and cannot proceed with the project, he must tell the others and try to find out alternatives rather than waiting and saying that he cannot complete his work. It affects the others</w:t>
+            </w:r>
+            <w:r>
+              <w:rPr>
+                <w:rFonts w:ascii="Times New Roman" w:hAnsi="Times New Roman" w:cs="Times New Roman"/>
+              </w:rPr>
+              <w:t xml:space="preserve">’ schedule and </w:t>
+            </w:r>
+            <w:r>
+              <w:rPr>
+                <w:rFonts w:ascii="Times New Roman" w:hAnsi="Times New Roman" w:cs="Times New Roman"/>
+              </w:rPr>
+              <w:t xml:space="preserve">it </w:t>
+            </w:r>
+            <w:r>
+              <w:rPr>
+                <w:rFonts w:ascii="Times New Roman" w:hAnsi="Times New Roman" w:cs="Times New Roman"/>
+              </w:rPr>
+              <w:t>is really un</w:t>
+            </w:r>
+            <w:r>
+              <w:rPr>
+                <w:rFonts w:ascii="Times New Roman" w:hAnsi="Times New Roman" w:cs="Times New Roman"/>
+              </w:rPr>
+              <w:t>professional.</w:t>
+            </w:r>
+            <w:bookmarkStart w:id="1" w:name="_GoBack"/>
+            <w:bookmarkEnd w:id="1"/>
+          </w:p>
+          <w:p>
+            <w:pPr>
+              <w:spacing w:line="240" w:lineRule="auto"/>
+            </w:pPr>
+          </w:p>
+        </w:tc>
+      </w:tr>
+      <w:tr>
+        <w:tc>
+          <w:tcPr>
+            <w:tcW w:w="8630" w:type="dxa"/>
+          </w:tcPr>
+          <w:p>
+            <w:pPr>
               <w:pStyle w:val="Heading4"/>
               <w:spacing w:before="0" w:after="0" w:line="240" w:lineRule="auto"/>
               <w:contextualSpacing w:val="0"/>
@@ -1128,7 +1161,6 @@
                 <w:b/>
                 <w:color w:val="000000"/>
               </w:rPr>
-              <w:lastRenderedPageBreak/>
               <w:t>Project changes:</w:t>
             </w:r>
           </w:p>
@@ -1143,7 +1175,7 @@
               <w:rPr>
                 <w:rFonts w:ascii="Times New Roman" w:hAnsi="Times New Roman" w:cs="Times New Roman"/>
               </w:rPr>
-              <w:t>The original project plan applies well to this stage, there is nothing to be changed.</w:t>
+              <w:t>Finish the database design only and leave the implementation next week. Test only the scanning part on the client side.</w:t>
             </w:r>
           </w:p>
           <w:p>
@@ -1206,7 +1238,7 @@
 </file>
 
 <file path=word/styles.xml><?xml version="1.0" encoding="utf-8"?>
-<w:styles xmlns:mc="http://schemas.openxmlformats.org/markup-compatibility/2006" xmlns:r="http://schemas.openxmlformats.org/officeDocument/2006/relationships" xmlns:w="http://schemas.openxmlformats.org/wordprocessingml/2006/main" xmlns:w14="http://schemas.microsoft.com/office/word/2010/wordml" xmlns:w15="http://schemas.microsoft.com/office/word/2012/wordml" xmlns:w16se="http://schemas.microsoft.com/office/word/2015/wordml/symex" mc:Ignorable="w14 w15 w16se">
+<w:styles xmlns:mc="http://schemas.openxmlformats.org/markup-compatibility/2006" xmlns:r="http://schemas.openxmlformats.org/officeDocument/2006/relationships" xmlns:w="http://schemas.openxmlformats.org/wordprocessingml/2006/main" xmlns:w14="http://schemas.microsoft.com/office/word/2010/wordml" xmlns:w15="http://schemas.microsoft.com/office/word/2012/wordml" mc:Ignorable="w14 w15">
   <w:docDefaults>
     <w:rPrDefault>
       <w:rPr>

</xml_diff>